<commit_message>
Entrevistas realizadas pelo aluno Gionvani.
</commit_message>
<xml_diff>
--- a/Documentação/Fase 02/02 - 1a Entrevista.docx
+++ b/Documentação/Fase 02/02 - 1a Entrevista.docx
@@ -10,22 +10,19 @@
         <w:rPr>
           <w:rFonts w:ascii="Calibri" w:hAnsi="Calibri"/>
           <w:color w:val="000000"/>
+          <w:u w:val="single"/>
         </w:rPr>
       </w:pPr>
       <w:r>
         <w:rPr>
           <w:rFonts w:ascii="Calibri" w:hAnsi="Calibri"/>
           <w:color w:val="000000"/>
-        </w:rPr>
-        <w:t>1</w:t>
-      </w:r>
-      <w:r>
-        <w:rPr>
-          <w:rFonts w:ascii="Calibri" w:hAnsi="Calibri"/>
-          <w:color w:val="000000"/>
-        </w:rPr>
-        <w:t>ª Entrevista </w:t>
-      </w:r>
+          <w:u w:val="single"/>
+        </w:rPr>
+        <w:t>1ª Entrevista</w:t>
+      </w:r>
+      <w:bookmarkStart w:id="0" w:name="_GoBack"/>
+      <w:bookmarkEnd w:id="0"/>
     </w:p>
     <w:p>
       <w:pPr>
@@ -123,8 +120,8 @@
         </w:rPr>
         <w:t>No seu quadro de funcionários, a empresa conta com 3 pessoas responsáveis pelo setor administrativo, de vendas e atendimento ao público, e um outro funcionário diarista, responsável pela limpeza, lavagem e conservação dos automóvei</w:t>
       </w:r>
-      <w:bookmarkStart w:id="0" w:name="_GoBack1"/>
-      <w:bookmarkEnd w:id="0"/>
+      <w:bookmarkStart w:id="1" w:name="_GoBack1"/>
+      <w:bookmarkEnd w:id="1"/>
       <w:r>
         <w:rPr>
           <w:rFonts w:eastAsia="Times New Roman" w:cs="Arial"/>
@@ -316,7 +313,7 @@
         </w:rPr>
         <w:t xml:space="preserve"> </w:t>
       </w:r>
-      <w:bookmarkStart w:id="1" w:name="__DdeLink__57_1990971918"/>
+      <w:bookmarkStart w:id="2" w:name="__DdeLink__57_1990971918"/>
       <w:r>
         <w:rPr>
           <w:rFonts w:eastAsia="Times New Roman" w:cs="Arial"/>
@@ -327,7 +324,7 @@
         </w:rPr>
         <w:t>Qu</w:t>
       </w:r>
-      <w:bookmarkEnd w:id="1"/>
+      <w:bookmarkEnd w:id="2"/>
       <w:r>
         <w:rPr>
           <w:rFonts w:eastAsia="Times New Roman" w:cs="Arial"/>
@@ -413,8 +410,6 @@
           <w:color w:val="000000"/>
         </w:rPr>
       </w:pPr>
-      <w:bookmarkStart w:id="2" w:name="_GoBack"/>
-      <w:bookmarkEnd w:id="2"/>
     </w:p>
     <w:sectPr>
       <w:pgSz w:w="11906" w:h="16838"/>

</xml_diff>